<commit_message>
added program to remove non alphanumeric characters from files, convert words to ascii encoding, created a useable version of stringsv2 that utilizes the rNN
</commit_message>
<xml_diff>
--- a/rnn results.docx
+++ b/rnn results.docx
@@ -60,43 +60,12 @@
       </w:r>
     </w:p>
     <w:p>
-      <w:pPr>
-        <w:rPr>
-          <w:b/>
-          <w:bCs/>
-        </w:rPr>
-      </w:pPr>
-      <w:r>
-        <w:rPr>
-          <w:b/>
-          <w:bCs/>
-        </w:rPr>
-        <w:t xml:space="preserve">Present and not present </w:t>
-      </w:r>
-      <w:proofErr w:type="spellStart"/>
-      <w:r>
-        <w:rPr>
-          <w:b/>
-          <w:bCs/>
-        </w:rPr>
-        <w:t>quad</w:t>
-      </w:r>
-      <w:r>
-        <w:rPr>
-          <w:b/>
-          <w:bCs/>
-        </w:rPr>
-        <w:t>graphs</w:t>
-      </w:r>
-      <w:proofErr w:type="spellEnd"/>
-    </w:p>
-    <w:p>
       <w:r>
         <w:drawing>
-          <wp:inline distT="0" distB="0" distL="0" distR="0" wp14:anchorId="63CFAD9C" wp14:editId="14FE42F3">
-            <wp:extent cx="5943600" cy="742950"/>
+          <wp:inline distT="0" distB="0" distL="0" distR="0" wp14:anchorId="34067729" wp14:editId="534243C1">
+            <wp:extent cx="5943600" cy="537845"/>
             <wp:effectExtent l="0" t="0" r="0" b="0"/>
-            <wp:docPr id="2" name="Picture 2"/>
+            <wp:docPr id="9" name="Picture 9"/>
             <wp:cNvGraphicFramePr>
               <a:graphicFrameLocks xmlns:a="http://schemas.openxmlformats.org/drawingml/2006/main" noChangeAspect="1"/>
             </wp:cNvGraphicFramePr>
@@ -116,7 +85,7 @@
                   <pic:spPr>
                     <a:xfrm>
                       <a:off x="0" y="0"/>
-                      <a:ext cx="5943600" cy="742950"/>
+                      <a:ext cx="5943600" cy="537845"/>
                     </a:xfrm>
                     <a:prstGeom prst="rect">
                       <a:avLst/>
@@ -141,74 +110,33 @@
           <w:b/>
           <w:bCs/>
         </w:rPr>
-        <w:t>Dictionary words</w:t>
-      </w:r>
-      <w:r>
-        <w:rPr>
-          <w:b/>
-          <w:bCs/>
-        </w:rPr>
-        <w:t xml:space="preserve"> with </w:t>
-      </w:r>
-      <w:r>
-        <w:rPr>
-          <w:b/>
-          <w:bCs/>
-        </w:rPr>
-        <w:t xml:space="preserve">their </w:t>
-      </w:r>
-      <w:r>
-        <w:rPr>
-          <w:b/>
-          <w:bCs/>
-        </w:rPr>
-        <w:t xml:space="preserve">digraphs and </w:t>
-      </w:r>
-      <w:proofErr w:type="spellStart"/>
-      <w:r>
-        <w:rPr>
-          <w:b/>
-          <w:bCs/>
-        </w:rPr>
-        <w:t>unprintables</w:t>
-      </w:r>
-      <w:proofErr w:type="spellEnd"/>
-      <w:r>
-        <w:rPr>
-          <w:b/>
-          <w:bCs/>
-        </w:rPr>
-        <w:t xml:space="preserve"> </w:t>
-      </w:r>
-      <w:r>
-        <w:rPr>
-          <w:b/>
-          <w:bCs/>
-        </w:rPr>
-        <w:t>with</w:t>
-      </w:r>
-      <w:r>
-        <w:rPr>
-          <w:b/>
-          <w:bCs/>
-        </w:rPr>
-        <w:t xml:space="preserve"> non dict.</w:t>
-      </w:r>
-      <w:r>
-        <w:rPr>
-          <w:b/>
-          <w:bCs/>
-        </w:rPr>
-        <w:t xml:space="preserve"> digraphs</w:t>
-      </w:r>
-    </w:p>
-    <w:p>
-      <w:r>
+        <w:t xml:space="preserve">Present and not present </w:t>
+      </w:r>
+      <w:r>
+        <w:rPr>
+          <w:b/>
+          <w:bCs/>
+        </w:rPr>
+        <w:t>quad</w:t>
+      </w:r>
+      <w:r>
+        <w:rPr>
+          <w:b/>
+          <w:bCs/>
+        </w:rPr>
+        <w:t>graphs</w:t>
+      </w:r>
+    </w:p>
+    <w:p>
+      <w:r>
+        <w:rPr>
+          <w:noProof/>
+        </w:rPr>
         <w:drawing>
-          <wp:inline distT="0" distB="0" distL="0" distR="0" wp14:anchorId="1860B79C" wp14:editId="5169893E">
-            <wp:extent cx="5943600" cy="720725"/>
-            <wp:effectExtent l="0" t="0" r="0" b="3175"/>
-            <wp:docPr id="3" name="Picture 3"/>
+          <wp:inline distT="0" distB="0" distL="0" distR="0" wp14:anchorId="63CFAD9C" wp14:editId="14FE42F3">
+            <wp:extent cx="5943600" cy="742950"/>
+            <wp:effectExtent l="0" t="0" r="0" b="0"/>
+            <wp:docPr id="2" name="Picture 2"/>
             <wp:cNvGraphicFramePr>
               <a:graphicFrameLocks xmlns:a="http://schemas.openxmlformats.org/drawingml/2006/main" noChangeAspect="1"/>
             </wp:cNvGraphicFramePr>
@@ -228,7 +156,7 @@
                   <pic:spPr>
                     <a:xfrm>
                       <a:off x="0" y="0"/>
-                      <a:ext cx="5943600" cy="720725"/>
+                      <a:ext cx="5943600" cy="742950"/>
                     </a:xfrm>
                     <a:prstGeom prst="rect">
                       <a:avLst/>
@@ -242,99 +170,12 @@
       </w:r>
     </w:p>
     <w:p>
-      <w:pPr>
-        <w:rPr>
-          <w:b/>
-          <w:bCs/>
-        </w:rPr>
-      </w:pPr>
-      <w:r>
-        <w:rPr>
-          <w:b/>
-          <w:bCs/>
-        </w:rPr>
-        <w:t>Dictionary words</w:t>
-      </w:r>
-      <w:r>
-        <w:rPr>
-          <w:b/>
-          <w:bCs/>
-        </w:rPr>
-        <w:t xml:space="preserve"> with </w:t>
-      </w:r>
-      <w:r>
-        <w:rPr>
-          <w:b/>
-          <w:bCs/>
-        </w:rPr>
-        <w:t>their tr</w:t>
-      </w:r>
-      <w:r>
-        <w:rPr>
-          <w:b/>
-          <w:bCs/>
-        </w:rPr>
-        <w:t xml:space="preserve">igraphs and </w:t>
-      </w:r>
-      <w:proofErr w:type="spellStart"/>
-      <w:r>
-        <w:rPr>
-          <w:b/>
-          <w:bCs/>
-        </w:rPr>
-        <w:t>unprintables</w:t>
-      </w:r>
-      <w:proofErr w:type="spellEnd"/>
-      <w:r>
-        <w:rPr>
-          <w:b/>
-          <w:bCs/>
-        </w:rPr>
-        <w:t xml:space="preserve"> </w:t>
-      </w:r>
-      <w:r>
-        <w:rPr>
-          <w:b/>
-          <w:bCs/>
-        </w:rPr>
-        <w:t>with</w:t>
-      </w:r>
-      <w:r>
-        <w:rPr>
-          <w:b/>
-          <w:bCs/>
-        </w:rPr>
-        <w:t xml:space="preserve"> non dict.</w:t>
-      </w:r>
-      <w:r>
-        <w:rPr>
-          <w:b/>
-          <w:bCs/>
-        </w:rPr>
-        <w:t xml:space="preserve"> </w:t>
-      </w:r>
-      <w:r>
-        <w:rPr>
-          <w:b/>
-          <w:bCs/>
-        </w:rPr>
-        <w:t>tr</w:t>
-      </w:r>
-      <w:r>
-        <w:rPr>
-          <w:b/>
-          <w:bCs/>
-        </w:rPr>
-        <w:t>igraphs</w:t>
-      </w:r>
-    </w:p>
-    <w:p>
       <w:r>
         <w:drawing>
-          <wp:inline distT="0" distB="0" distL="0" distR="0" wp14:anchorId="340D7AB9" wp14:editId="688953FC">
-            <wp:extent cx="5943600" cy="883920"/>
-            <wp:effectExtent l="0" t="0" r="0" b="0"/>
-            <wp:docPr id="4" name="Picture 4"/>
+          <wp:inline distT="0" distB="0" distL="0" distR="0" wp14:anchorId="2313B1F3" wp14:editId="5428CD64">
+            <wp:extent cx="5943600" cy="494030"/>
+            <wp:effectExtent l="0" t="0" r="0" b="1270"/>
+            <wp:docPr id="10" name="Picture 10"/>
             <wp:cNvGraphicFramePr>
               <a:graphicFrameLocks xmlns:a="http://schemas.openxmlformats.org/drawingml/2006/main" noChangeAspect="1"/>
             </wp:cNvGraphicFramePr>
@@ -354,7 +195,7 @@
                   <pic:spPr>
                     <a:xfrm>
                       <a:off x="0" y="0"/>
-                      <a:ext cx="5943600" cy="883920"/>
+                      <a:ext cx="5943600" cy="494030"/>
                     </a:xfrm>
                     <a:prstGeom prst="rect">
                       <a:avLst/>
@@ -395,44 +236,19 @@
         </w:rPr>
         <w:t xml:space="preserve">their </w:t>
       </w:r>
-      <w:proofErr w:type="spellStart"/>
-      <w:r>
-        <w:rPr>
-          <w:b/>
-          <w:bCs/>
-        </w:rPr>
-        <w:t>quad</w:t>
-      </w:r>
-      <w:r>
-        <w:rPr>
-          <w:b/>
-          <w:bCs/>
-        </w:rPr>
-        <w:t>graphs</w:t>
-      </w:r>
-      <w:proofErr w:type="spellEnd"/>
-      <w:r>
-        <w:rPr>
-          <w:b/>
-          <w:bCs/>
-        </w:rPr>
-        <w:t xml:space="preserve"> and </w:t>
-      </w:r>
-      <w:proofErr w:type="spellStart"/>
-      <w:r>
-        <w:rPr>
-          <w:b/>
-          <w:bCs/>
-        </w:rPr>
-        <w:t>unprintables</w:t>
-      </w:r>
-      <w:proofErr w:type="spellEnd"/>
-      <w:r>
-        <w:rPr>
-          <w:b/>
-          <w:bCs/>
-        </w:rPr>
-        <w:t xml:space="preserve"> </w:t>
+      <w:r>
+        <w:rPr>
+          <w:b/>
+          <w:bCs/>
+        </w:rPr>
+        <w:t xml:space="preserve">digraphs and </w:t>
+      </w:r>
+      <w:r>
+        <w:rPr>
+          <w:b/>
+          <w:bCs/>
+        </w:rPr>
+        <w:t xml:space="preserve">unprintables </w:t>
       </w:r>
       <w:r>
         <w:rPr>
@@ -453,32 +269,19 @@
           <w:b/>
           <w:bCs/>
         </w:rPr>
-        <w:t xml:space="preserve"> </w:t>
-      </w:r>
-      <w:proofErr w:type="spellStart"/>
-      <w:r>
-        <w:rPr>
-          <w:b/>
-          <w:bCs/>
-        </w:rPr>
-        <w:t>quad</w:t>
-      </w:r>
-      <w:r>
-        <w:rPr>
-          <w:b/>
-          <w:bCs/>
-        </w:rPr>
-        <w:t>graphs</w:t>
-      </w:r>
-      <w:proofErr w:type="spellEnd"/>
-    </w:p>
-    <w:p>
-      <w:r>
+        <w:t xml:space="preserve"> digraphs</w:t>
+      </w:r>
+    </w:p>
+    <w:p>
+      <w:r>
+        <w:rPr>
+          <w:noProof/>
+        </w:rPr>
         <w:drawing>
-          <wp:inline distT="0" distB="0" distL="0" distR="0" wp14:anchorId="25942287" wp14:editId="2F6469C2">
-            <wp:extent cx="5943600" cy="893445"/>
-            <wp:effectExtent l="0" t="0" r="0" b="1905"/>
-            <wp:docPr id="5" name="Picture 5"/>
+          <wp:inline distT="0" distB="0" distL="0" distR="0" wp14:anchorId="1860B79C" wp14:editId="5169893E">
+            <wp:extent cx="5943600" cy="720725"/>
+            <wp:effectExtent l="0" t="0" r="0" b="3175"/>
+            <wp:docPr id="3" name="Picture 3"/>
             <wp:cNvGraphicFramePr>
               <a:graphicFrameLocks xmlns:a="http://schemas.openxmlformats.org/drawingml/2006/main" noChangeAspect="1"/>
             </wp:cNvGraphicFramePr>
@@ -498,7 +301,7 @@
                   <pic:spPr>
                     <a:xfrm>
                       <a:off x="0" y="0"/>
-                      <a:ext cx="5943600" cy="893445"/>
+                      <a:ext cx="5943600" cy="720725"/>
                     </a:xfrm>
                     <a:prstGeom prst="rect">
                       <a:avLst/>
@@ -512,46 +315,12 @@
       </w:r>
     </w:p>
     <w:p>
-      <w:pPr>
-        <w:rPr>
-          <w:b/>
-          <w:bCs/>
-        </w:rPr>
-      </w:pPr>
-      <w:r>
-        <w:rPr>
-          <w:b/>
-          <w:bCs/>
-        </w:rPr>
-        <w:t xml:space="preserve">Dictionary words and </w:t>
-      </w:r>
-      <w:proofErr w:type="spellStart"/>
-      <w:r>
-        <w:rPr>
-          <w:b/>
-          <w:bCs/>
-        </w:rPr>
-        <w:t>unprintables</w:t>
-      </w:r>
-      <w:proofErr w:type="spellEnd"/>
-    </w:p>
-    <w:p>
-      <w:pPr>
-        <w:rPr>
-          <w:b/>
-          <w:bCs/>
-        </w:rPr>
-      </w:pPr>
-      <w:r>
-        <w:rPr>
-          <w:b/>
-          <w:bCs/>
-        </w:rPr>
+      <w:r>
         <w:drawing>
-          <wp:inline distT="0" distB="0" distL="0" distR="0" wp14:anchorId="7C766798" wp14:editId="1EA0C43A">
-            <wp:extent cx="5943600" cy="757555"/>
-            <wp:effectExtent l="0" t="0" r="0" b="4445"/>
-            <wp:docPr id="6" name="Picture 6"/>
+          <wp:inline distT="0" distB="0" distL="0" distR="0" wp14:anchorId="2F6C02FD" wp14:editId="3B178F4D">
+            <wp:extent cx="5943600" cy="676910"/>
+            <wp:effectExtent l="0" t="0" r="0" b="8890"/>
+            <wp:docPr id="7" name="Picture 7"/>
             <wp:cNvGraphicFramePr>
               <a:graphicFrameLocks xmlns:a="http://schemas.openxmlformats.org/drawingml/2006/main" noChangeAspect="1"/>
             </wp:cNvGraphicFramePr>
@@ -571,7 +340,440 @@
                   <pic:spPr>
                     <a:xfrm>
                       <a:off x="0" y="0"/>
+                      <a:ext cx="5943600" cy="676910"/>
+                    </a:xfrm>
+                    <a:prstGeom prst="rect">
+                      <a:avLst/>
+                    </a:prstGeom>
+                  </pic:spPr>
+                </pic:pic>
+              </a:graphicData>
+            </a:graphic>
+          </wp:inline>
+        </w:drawing>
+      </w:r>
+    </w:p>
+    <w:p>
+      <w:pPr>
+        <w:rPr>
+          <w:b/>
+          <w:bCs/>
+        </w:rPr>
+      </w:pPr>
+      <w:r>
+        <w:rPr>
+          <w:b/>
+          <w:bCs/>
+        </w:rPr>
+        <w:t>Dictionary words</w:t>
+      </w:r>
+      <w:r>
+        <w:rPr>
+          <w:b/>
+          <w:bCs/>
+        </w:rPr>
+        <w:t xml:space="preserve"> with </w:t>
+      </w:r>
+      <w:r>
+        <w:rPr>
+          <w:b/>
+          <w:bCs/>
+        </w:rPr>
+        <w:t>their tr</w:t>
+      </w:r>
+      <w:r>
+        <w:rPr>
+          <w:b/>
+          <w:bCs/>
+        </w:rPr>
+        <w:t xml:space="preserve">igraphs and </w:t>
+      </w:r>
+      <w:r>
+        <w:rPr>
+          <w:b/>
+          <w:bCs/>
+        </w:rPr>
+        <w:t xml:space="preserve">unprintables </w:t>
+      </w:r>
+      <w:r>
+        <w:rPr>
+          <w:b/>
+          <w:bCs/>
+        </w:rPr>
+        <w:t>with</w:t>
+      </w:r>
+      <w:r>
+        <w:rPr>
+          <w:b/>
+          <w:bCs/>
+        </w:rPr>
+        <w:t xml:space="preserve"> non dict.</w:t>
+      </w:r>
+      <w:r>
+        <w:rPr>
+          <w:b/>
+          <w:bCs/>
+        </w:rPr>
+        <w:t xml:space="preserve"> </w:t>
+      </w:r>
+      <w:r>
+        <w:rPr>
+          <w:b/>
+          <w:bCs/>
+        </w:rPr>
+        <w:t>tr</w:t>
+      </w:r>
+      <w:r>
+        <w:rPr>
+          <w:b/>
+          <w:bCs/>
+        </w:rPr>
+        <w:t>igraphs</w:t>
+      </w:r>
+    </w:p>
+    <w:p>
+      <w:r>
+        <w:rPr>
+          <w:noProof/>
+        </w:rPr>
+        <w:drawing>
+          <wp:inline distT="0" distB="0" distL="0" distR="0" wp14:anchorId="340D7AB9" wp14:editId="688953FC">
+            <wp:extent cx="5943600" cy="883920"/>
+            <wp:effectExtent l="0" t="0" r="0" b="0"/>
+            <wp:docPr id="4" name="Picture 4"/>
+            <wp:cNvGraphicFramePr>
+              <a:graphicFrameLocks xmlns:a="http://schemas.openxmlformats.org/drawingml/2006/main" noChangeAspect="1"/>
+            </wp:cNvGraphicFramePr>
+            <a:graphic xmlns:a="http://schemas.openxmlformats.org/drawingml/2006/main">
+              <a:graphicData uri="http://schemas.openxmlformats.org/drawingml/2006/picture">
+                <pic:pic xmlns:pic="http://schemas.openxmlformats.org/drawingml/2006/picture">
+                  <pic:nvPicPr>
+                    <pic:cNvPr id="1" name=""/>
+                    <pic:cNvPicPr/>
+                  </pic:nvPicPr>
+                  <pic:blipFill>
+                    <a:blip r:embed="rId10"/>
+                    <a:stretch>
+                      <a:fillRect/>
+                    </a:stretch>
+                  </pic:blipFill>
+                  <pic:spPr>
+                    <a:xfrm>
+                      <a:off x="0" y="0"/>
+                      <a:ext cx="5943600" cy="883920"/>
+                    </a:xfrm>
+                    <a:prstGeom prst="rect">
+                      <a:avLst/>
+                    </a:prstGeom>
+                  </pic:spPr>
+                </pic:pic>
+              </a:graphicData>
+            </a:graphic>
+          </wp:inline>
+        </w:drawing>
+      </w:r>
+    </w:p>
+    <w:p>
+      <w:r>
+        <w:drawing>
+          <wp:inline distT="0" distB="0" distL="0" distR="0" wp14:anchorId="300D6844" wp14:editId="16C0378B">
+            <wp:extent cx="5943600" cy="660400"/>
+            <wp:effectExtent l="0" t="0" r="0" b="6350"/>
+            <wp:docPr id="8" name="Picture 8"/>
+            <wp:cNvGraphicFramePr>
+              <a:graphicFrameLocks xmlns:a="http://schemas.openxmlformats.org/drawingml/2006/main" noChangeAspect="1"/>
+            </wp:cNvGraphicFramePr>
+            <a:graphic xmlns:a="http://schemas.openxmlformats.org/drawingml/2006/main">
+              <a:graphicData uri="http://schemas.openxmlformats.org/drawingml/2006/picture">
+                <pic:pic xmlns:pic="http://schemas.openxmlformats.org/drawingml/2006/picture">
+                  <pic:nvPicPr>
+                    <pic:cNvPr id="1" name=""/>
+                    <pic:cNvPicPr/>
+                  </pic:nvPicPr>
+                  <pic:blipFill>
+                    <a:blip r:embed="rId11"/>
+                    <a:stretch>
+                      <a:fillRect/>
+                    </a:stretch>
+                  </pic:blipFill>
+                  <pic:spPr>
+                    <a:xfrm>
+                      <a:off x="0" y="0"/>
+                      <a:ext cx="5943600" cy="660400"/>
+                    </a:xfrm>
+                    <a:prstGeom prst="rect">
+                      <a:avLst/>
+                    </a:prstGeom>
+                  </pic:spPr>
+                </pic:pic>
+              </a:graphicData>
+            </a:graphic>
+          </wp:inline>
+        </w:drawing>
+      </w:r>
+    </w:p>
+    <w:p>
+      <w:pPr>
+        <w:rPr>
+          <w:b/>
+          <w:bCs/>
+        </w:rPr>
+      </w:pPr>
+      <w:r>
+        <w:rPr>
+          <w:b/>
+          <w:bCs/>
+        </w:rPr>
+        <w:t>Dictionary words</w:t>
+      </w:r>
+      <w:r>
+        <w:rPr>
+          <w:b/>
+          <w:bCs/>
+        </w:rPr>
+        <w:t xml:space="preserve"> with </w:t>
+      </w:r>
+      <w:r>
+        <w:rPr>
+          <w:b/>
+          <w:bCs/>
+        </w:rPr>
+        <w:t>their quad</w:t>
+      </w:r>
+      <w:r>
+        <w:rPr>
+          <w:b/>
+          <w:bCs/>
+        </w:rPr>
+        <w:t xml:space="preserve">graphs and </w:t>
+      </w:r>
+      <w:r>
+        <w:rPr>
+          <w:b/>
+          <w:bCs/>
+        </w:rPr>
+        <w:t xml:space="preserve">unprintables </w:t>
+      </w:r>
+      <w:r>
+        <w:rPr>
+          <w:b/>
+          <w:bCs/>
+        </w:rPr>
+        <w:t>with</w:t>
+      </w:r>
+      <w:r>
+        <w:rPr>
+          <w:b/>
+          <w:bCs/>
+        </w:rPr>
+        <w:t xml:space="preserve"> non dict.</w:t>
+      </w:r>
+      <w:r>
+        <w:rPr>
+          <w:b/>
+          <w:bCs/>
+        </w:rPr>
+        <w:t xml:space="preserve"> </w:t>
+      </w:r>
+      <w:r>
+        <w:rPr>
+          <w:b/>
+          <w:bCs/>
+        </w:rPr>
+        <w:t>quad</w:t>
+      </w:r>
+      <w:r>
+        <w:rPr>
+          <w:b/>
+          <w:bCs/>
+        </w:rPr>
+        <w:t>graphs</w:t>
+      </w:r>
+    </w:p>
+    <w:p>
+      <w:r>
+        <w:rPr>
+          <w:noProof/>
+        </w:rPr>
+        <w:lastRenderedPageBreak/>
+        <w:drawing>
+          <wp:inline distT="0" distB="0" distL="0" distR="0" wp14:anchorId="25942287" wp14:editId="2F6469C2">
+            <wp:extent cx="5943600" cy="893445"/>
+            <wp:effectExtent l="0" t="0" r="0" b="1905"/>
+            <wp:docPr id="5" name="Picture 5"/>
+            <wp:cNvGraphicFramePr>
+              <a:graphicFrameLocks xmlns:a="http://schemas.openxmlformats.org/drawingml/2006/main" noChangeAspect="1"/>
+            </wp:cNvGraphicFramePr>
+            <a:graphic xmlns:a="http://schemas.openxmlformats.org/drawingml/2006/main">
+              <a:graphicData uri="http://schemas.openxmlformats.org/drawingml/2006/picture">
+                <pic:pic xmlns:pic="http://schemas.openxmlformats.org/drawingml/2006/picture">
+                  <pic:nvPicPr>
+                    <pic:cNvPr id="1" name=""/>
+                    <pic:cNvPicPr/>
+                  </pic:nvPicPr>
+                  <pic:blipFill>
+                    <a:blip r:embed="rId12"/>
+                    <a:stretch>
+                      <a:fillRect/>
+                    </a:stretch>
+                  </pic:blipFill>
+                  <pic:spPr>
+                    <a:xfrm>
+                      <a:off x="0" y="0"/>
+                      <a:ext cx="5943600" cy="893445"/>
+                    </a:xfrm>
+                    <a:prstGeom prst="rect">
+                      <a:avLst/>
+                    </a:prstGeom>
+                  </pic:spPr>
+                </pic:pic>
+              </a:graphicData>
+            </a:graphic>
+          </wp:inline>
+        </w:drawing>
+      </w:r>
+    </w:p>
+    <w:p>
+      <w:r>
+        <w:drawing>
+          <wp:inline distT="0" distB="0" distL="0" distR="0" wp14:anchorId="34D9CC04" wp14:editId="3EBF5234">
+            <wp:extent cx="5943600" cy="680720"/>
+            <wp:effectExtent l="0" t="0" r="0" b="5080"/>
+            <wp:docPr id="11" name="Picture 11"/>
+            <wp:cNvGraphicFramePr>
+              <a:graphicFrameLocks xmlns:a="http://schemas.openxmlformats.org/drawingml/2006/main" noChangeAspect="1"/>
+            </wp:cNvGraphicFramePr>
+            <a:graphic xmlns:a="http://schemas.openxmlformats.org/drawingml/2006/main">
+              <a:graphicData uri="http://schemas.openxmlformats.org/drawingml/2006/picture">
+                <pic:pic xmlns:pic="http://schemas.openxmlformats.org/drawingml/2006/picture">
+                  <pic:nvPicPr>
+                    <pic:cNvPr id="1" name=""/>
+                    <pic:cNvPicPr/>
+                  </pic:nvPicPr>
+                  <pic:blipFill>
+                    <a:blip r:embed="rId13"/>
+                    <a:stretch>
+                      <a:fillRect/>
+                    </a:stretch>
+                  </pic:blipFill>
+                  <pic:spPr>
+                    <a:xfrm>
+                      <a:off x="0" y="0"/>
+                      <a:ext cx="5943600" cy="680720"/>
+                    </a:xfrm>
+                    <a:prstGeom prst="rect">
+                      <a:avLst/>
+                    </a:prstGeom>
+                  </pic:spPr>
+                </pic:pic>
+              </a:graphicData>
+            </a:graphic>
+          </wp:inline>
+        </w:drawing>
+      </w:r>
+    </w:p>
+    <w:p>
+      <w:pPr>
+        <w:rPr>
+          <w:b/>
+          <w:bCs/>
+        </w:rPr>
+      </w:pPr>
+      <w:r>
+        <w:rPr>
+          <w:b/>
+          <w:bCs/>
+        </w:rPr>
+        <w:t>Dictionary words and unprintables</w:t>
+      </w:r>
+    </w:p>
+    <w:p>
+      <w:pPr>
+        <w:rPr>
+          <w:b/>
+          <w:bCs/>
+        </w:rPr>
+      </w:pPr>
+      <w:r>
+        <w:rPr>
+          <w:b/>
+          <w:bCs/>
+          <w:noProof/>
+        </w:rPr>
+        <w:drawing>
+          <wp:inline distT="0" distB="0" distL="0" distR="0" wp14:anchorId="7C766798" wp14:editId="1EA0C43A">
+            <wp:extent cx="5943600" cy="757555"/>
+            <wp:effectExtent l="0" t="0" r="0" b="4445"/>
+            <wp:docPr id="6" name="Picture 6"/>
+            <wp:cNvGraphicFramePr>
+              <a:graphicFrameLocks xmlns:a="http://schemas.openxmlformats.org/drawingml/2006/main" noChangeAspect="1"/>
+            </wp:cNvGraphicFramePr>
+            <a:graphic xmlns:a="http://schemas.openxmlformats.org/drawingml/2006/main">
+              <a:graphicData uri="http://schemas.openxmlformats.org/drawingml/2006/picture">
+                <pic:pic xmlns:pic="http://schemas.openxmlformats.org/drawingml/2006/picture">
+                  <pic:nvPicPr>
+                    <pic:cNvPr id="1" name=""/>
+                    <pic:cNvPicPr/>
+                  </pic:nvPicPr>
+                  <pic:blipFill>
+                    <a:blip r:embed="rId14"/>
+                    <a:stretch>
+                      <a:fillRect/>
+                    </a:stretch>
+                  </pic:blipFill>
+                  <pic:spPr>
+                    <a:xfrm>
+                      <a:off x="0" y="0"/>
                       <a:ext cx="5943600" cy="757555"/>
+                    </a:xfrm>
+                    <a:prstGeom prst="rect">
+                      <a:avLst/>
+                    </a:prstGeom>
+                  </pic:spPr>
+                </pic:pic>
+              </a:graphicData>
+            </a:graphic>
+          </wp:inline>
+        </w:drawing>
+      </w:r>
+    </w:p>
+    <w:p>
+      <w:pPr>
+        <w:rPr>
+          <w:b/>
+          <w:bCs/>
+        </w:rPr>
+      </w:pPr>
+      <w:r>
+        <w:rPr>
+          <w:b/>
+          <w:bCs/>
+        </w:rPr>
+        <w:drawing>
+          <wp:inline distT="0" distB="0" distL="0" distR="0" wp14:anchorId="22459BA5" wp14:editId="7FBA3689">
+            <wp:extent cx="5943600" cy="668655"/>
+            <wp:effectExtent l="0" t="0" r="0" b="0"/>
+            <wp:docPr id="12" name="Picture 12"/>
+            <wp:cNvGraphicFramePr>
+              <a:graphicFrameLocks xmlns:a="http://schemas.openxmlformats.org/drawingml/2006/main" noChangeAspect="1"/>
+            </wp:cNvGraphicFramePr>
+            <a:graphic xmlns:a="http://schemas.openxmlformats.org/drawingml/2006/main">
+              <a:graphicData uri="http://schemas.openxmlformats.org/drawingml/2006/picture">
+                <pic:pic xmlns:pic="http://schemas.openxmlformats.org/drawingml/2006/picture">
+                  <pic:nvPicPr>
+                    <pic:cNvPr id="1" name=""/>
+                    <pic:cNvPicPr/>
+                  </pic:nvPicPr>
+                  <pic:blipFill>
+                    <a:blip r:embed="rId15"/>
+                    <a:stretch>
+                      <a:fillRect/>
+                    </a:stretch>
+                  </pic:blipFill>
+                  <pic:spPr>
+                    <a:xfrm>
+                      <a:off x="0" y="0"/>
+                      <a:ext cx="5943600" cy="668655"/>
                     </a:xfrm>
                     <a:prstGeom prst="rect">
                       <a:avLst/>

</xml_diff>